<commit_message>
add julia to lab 03
</commit_message>
<xml_diff>
--- a/labs/lab03/report/report.docx
+++ b/labs/lab03/report/report.docx
@@ -79,7 +79,7 @@
         </w:numPr>
       </w:pPr>
       <w:r>
-        <w:t xml:space="preserve">Изучить основы языка научного программирования Octave</w:t>
+        <w:t xml:space="preserve">Изучить основы языков научного программирования Octave и Julia</w:t>
       </w:r>
       <w:r>
         <w:br/>
@@ -223,8 +223,33 @@
         <w:t xml:space="preserve">.</w:t>
       </w:r>
     </w:p>
+    <w:p>
+      <w:pPr>
+        <w:pStyle w:val="BodyText"/>
+      </w:pPr>
+      <w:r>
+        <w:t xml:space="preserve">Julia — высокоуровневый свободный язык программирования с динамической типизацией, созданный для математических вычислений. Эффективен также и для написания программ общего назначения. Синтаксис языка схож с синтаксисом других математических языков (например, MATLAB и Octave), однако имеет некоторые существенные отличия. Julia написан на Си, C++ и Scheme. Имеет встроенную поддержку многопоточности и распределённых вычислений, реализованные в том числе в стандартных конструкциях.</w:t>
+      </w:r>
+    </w:p>
+    <w:p>
+      <w:pPr>
+        <w:pStyle w:val="BodyText"/>
+      </w:pPr>
+      <w:r>
+        <w:t xml:space="preserve">Язык является динамическим, при этом поддерживает JIT-компиляцию (JIT-компилятор на основе LLVM входит в стандартный комплект), благодаря чему, по утверждению авторов языка, приложения, полностью написанные на языке (без использование низкоуровневых библиотек и векторных операций) практически не уступают в производительности приложениям, написанным на статически компилируемых языках, таких как Си или C++. Большая часть стандартной библиотеки языка написана на нём же</w:t>
+      </w:r>
+      <w:r>
+        <w:t xml:space="preserve"> </w:t>
+      </w:r>
+      <w:r>
+        <w:t xml:space="preserve">[2]</w:t>
+      </w:r>
+      <w:r>
+        <w:t xml:space="preserve">.</w:t>
+      </w:r>
+    </w:p>
     <w:bookmarkEnd w:id="22"/>
-    <w:bookmarkStart w:id="55" w:name="выполнение-лабораторной-работы"/>
+    <w:bookmarkStart w:id="87" w:name="выполнение-лабораторной-работы"/>
     <w:p>
       <w:pPr>
         <w:pStyle w:val="Heading1"/>
@@ -251,7 +276,7 @@
         </w:numPr>
       </w:pPr>
       <w:r>
-        <w:t xml:space="preserve">Типы данных и операции. Инициализировала переменные типа вектор-строка, вектор-столбец, матрица (см рис. 1). Выполнила арифметические операции (сложение, вычитание, умножение, возведение в степень), а также операции линейной алгебры: сложение векторов, умножения на скаляр, скалярное умножение, векторное умножение, матричное умножение, трансппонирование, сложениие матриц и обращение матриц. Нашла проекцию вектора на вектор, норму вектора, а также определитель, ранг и собственные значения матрицы (см рис. 2, 3).</w:t>
+        <w:t xml:space="preserve">Типы данных и операции. Инициализировала переменные типа вектор-строка, вектор-столбец, матрица (см рис. 1 и 2). Выполнила арифметические операции (сложение, вычитание, умножение, возведение в степень), а также операции линейной алгебры: сложение векторов, умножения на скаляр, скалярное умножение, векторное умножение, матричное умножение, трансппонирование, сложениие матриц и обращение матриц. Нашла проекцию вектора на вектор, норму вектора, а также определитель, ранг и собственные значения матрицы (см рис. 3, 5, 4, 6).</w:t>
       </w:r>
     </w:p>
     <w:bookmarkStart w:id="26" w:name="fig:001"/>
@@ -264,7 +289,7 @@
           <wp:inline>
             <wp:extent cx="2133600" cy="6652683"/>
             <wp:effectExtent b="0" l="0" r="0" t="0"/>
-            <wp:docPr descr="Рис. 1: Типы данных" title="" id="24" name="Picture"/>
+            <wp:docPr descr="Рис. 1: Типы данных. Octave" title="" id="24" name="Picture"/>
             <a:graphic>
               <a:graphicData uri="http://schemas.openxmlformats.org/drawingml/2006/picture">
                 <pic:pic>
@@ -307,11 +332,11 @@
         <w:pStyle w:val="ImageCaption"/>
       </w:pPr>
       <w:r>
-        <w:t xml:space="preserve">Рис. 1: Типы данных</w:t>
+        <w:t xml:space="preserve">Рис. 1: Типы данных. Octave</w:t>
       </w:r>
     </w:p>
     <w:bookmarkEnd w:id="26"/>
-    <w:bookmarkStart w:id="30" w:name="fig:002"/>
+    <w:bookmarkStart w:id="30" w:name="fig:011"/>
     <w:p>
       <w:pPr>
         <w:pStyle w:val="CaptionedFigure"/>
@@ -319,20 +344,77 @@
       <w:r>
         <w:drawing>
           <wp:inline>
-            <wp:extent cx="2133600" cy="4097681"/>
+            <wp:extent cx="1493520" cy="5684520"/>
             <wp:effectExtent b="0" l="0" r="0" t="0"/>
-            <wp:docPr descr="Рис. 2: Операции линейной алгебры" title="" id="28" name="Picture"/>
+            <wp:docPr descr="Рис. 2: Типы данных. Julia" title="" id="28" name="Picture"/>
             <a:graphic>
               <a:graphicData uri="http://schemas.openxmlformats.org/drawingml/2006/picture">
                 <pic:pic>
                   <pic:nvPicPr>
-                    <pic:cNvPr descr="image/002.jpg" id="29" name="Picture"/>
+                    <pic:cNvPr descr="image/011.jpg" id="29" name="Picture"/>
                     <pic:cNvPicPr>
                       <a:picLocks noChangeArrowheads="1" noChangeAspect="1"/>
                     </pic:cNvPicPr>
                   </pic:nvPicPr>
                   <pic:blipFill>
                     <a:blip r:embed="rId27"/>
+                    <a:stretch>
+                      <a:fillRect/>
+                    </a:stretch>
+                  </pic:blipFill>
+                  <pic:spPr bwMode="auto">
+                    <a:xfrm>
+                      <a:off x="0" y="0"/>
+                      <a:ext cx="1493520" cy="5684520"/>
+                    </a:xfrm>
+                    <a:prstGeom prst="rect">
+                      <a:avLst/>
+                    </a:prstGeom>
+                    <a:noFill/>
+                    <a:ln w="9525">
+                      <a:noFill/>
+                      <a:headEnd/>
+                      <a:tailEnd/>
+                    </a:ln>
+                  </pic:spPr>
+                </pic:pic>
+              </a:graphicData>
+            </a:graphic>
+          </wp:inline>
+        </w:drawing>
+      </w:r>
+    </w:p>
+    <w:p>
+      <w:pPr>
+        <w:pStyle w:val="ImageCaption"/>
+      </w:pPr>
+      <w:r>
+        <w:t xml:space="preserve">Рис. 2: Типы данных. Julia</w:t>
+      </w:r>
+    </w:p>
+    <w:bookmarkEnd w:id="30"/>
+    <w:bookmarkStart w:id="34" w:name="fig:002"/>
+    <w:p>
+      <w:pPr>
+        <w:pStyle w:val="CaptionedFigure"/>
+      </w:pPr>
+      <w:r>
+        <w:drawing>
+          <wp:inline>
+            <wp:extent cx="2133600" cy="4097681"/>
+            <wp:effectExtent b="0" l="0" r="0" t="0"/>
+            <wp:docPr descr="Рис. 3: Операции линейной алгебры. Octave" title="" id="32" name="Picture"/>
+            <a:graphic>
+              <a:graphicData uri="http://schemas.openxmlformats.org/drawingml/2006/picture">
+                <pic:pic>
+                  <pic:nvPicPr>
+                    <pic:cNvPr descr="image/002.jpg" id="33" name="Picture"/>
+                    <pic:cNvPicPr>
+                      <a:picLocks noChangeArrowheads="1" noChangeAspect="1"/>
+                    </pic:cNvPicPr>
+                  </pic:nvPicPr>
+                  <pic:blipFill>
+                    <a:blip r:embed="rId31"/>
                     <a:stretch>
                       <a:fillRect/>
                     </a:stretch>
@@ -364,11 +446,11 @@
         <w:pStyle w:val="ImageCaption"/>
       </w:pPr>
       <w:r>
-        <w:t xml:space="preserve">Рис. 2: Операции линейной алгебры</w:t>
-      </w:r>
-    </w:p>
-    <w:bookmarkEnd w:id="30"/>
-    <w:bookmarkStart w:id="34" w:name="fig:003"/>
+        <w:t xml:space="preserve">Рис. 3: Операции линейной алгебры. Octave</w:t>
+      </w:r>
+    </w:p>
+    <w:bookmarkEnd w:id="34"/>
+    <w:bookmarkStart w:id="38" w:name="fig:012"/>
     <w:p>
       <w:pPr>
         <w:pStyle w:val="CaptionedFigure"/>
@@ -376,20 +458,77 @@
       <w:r>
         <w:drawing>
           <wp:inline>
-            <wp:extent cx="2095500" cy="3520440"/>
+            <wp:extent cx="2133600" cy="4551680"/>
             <wp:effectExtent b="0" l="0" r="0" t="0"/>
-            <wp:docPr descr="Рис. 3: Операции линейной алгебры (2)" title="" id="32" name="Picture"/>
+            <wp:docPr descr="Рис. 4: Операции линейной алгебры. Julia" title="" id="36" name="Picture"/>
             <a:graphic>
               <a:graphicData uri="http://schemas.openxmlformats.org/drawingml/2006/picture">
                 <pic:pic>
                   <pic:nvPicPr>
-                    <pic:cNvPr descr="image/003.jpg" id="33" name="Picture"/>
+                    <pic:cNvPr descr="image/012.jpg" id="37" name="Picture"/>
                     <pic:cNvPicPr>
                       <a:picLocks noChangeArrowheads="1" noChangeAspect="1"/>
                     </pic:cNvPicPr>
                   </pic:nvPicPr>
                   <pic:blipFill>
-                    <a:blip r:embed="rId31"/>
+                    <a:blip r:embed="rId35"/>
+                    <a:stretch>
+                      <a:fillRect/>
+                    </a:stretch>
+                  </pic:blipFill>
+                  <pic:spPr bwMode="auto">
+                    <a:xfrm>
+                      <a:off x="0" y="0"/>
+                      <a:ext cx="2133600" cy="4551680"/>
+                    </a:xfrm>
+                    <a:prstGeom prst="rect">
+                      <a:avLst/>
+                    </a:prstGeom>
+                    <a:noFill/>
+                    <a:ln w="9525">
+                      <a:noFill/>
+                      <a:headEnd/>
+                      <a:tailEnd/>
+                    </a:ln>
+                  </pic:spPr>
+                </pic:pic>
+              </a:graphicData>
+            </a:graphic>
+          </wp:inline>
+        </w:drawing>
+      </w:r>
+    </w:p>
+    <w:p>
+      <w:pPr>
+        <w:pStyle w:val="ImageCaption"/>
+      </w:pPr>
+      <w:r>
+        <w:t xml:space="preserve">Рис. 4: Операции линейной алгебры. Julia</w:t>
+      </w:r>
+    </w:p>
+    <w:bookmarkEnd w:id="38"/>
+    <w:bookmarkStart w:id="42" w:name="fig:003"/>
+    <w:p>
+      <w:pPr>
+        <w:pStyle w:val="CaptionedFigure"/>
+      </w:pPr>
+      <w:r>
+        <w:drawing>
+          <wp:inline>
+            <wp:extent cx="2095500" cy="3520440"/>
+            <wp:effectExtent b="0" l="0" r="0" t="0"/>
+            <wp:docPr descr="Рис. 5: Операции линейной алгебры (2). Octave" title="" id="40" name="Picture"/>
+            <a:graphic>
+              <a:graphicData uri="http://schemas.openxmlformats.org/drawingml/2006/picture">
+                <pic:pic>
+                  <pic:nvPicPr>
+                    <pic:cNvPr descr="image/003.jpg" id="41" name="Picture"/>
+                    <pic:cNvPicPr>
+                      <a:picLocks noChangeArrowheads="1" noChangeAspect="1"/>
+                    </pic:cNvPicPr>
+                  </pic:nvPicPr>
+                  <pic:blipFill>
+                    <a:blip r:embed="rId39"/>
                     <a:stretch>
                       <a:fillRect/>
                     </a:stretch>
@@ -421,10 +560,67 @@
         <w:pStyle w:val="ImageCaption"/>
       </w:pPr>
       <w:r>
-        <w:t xml:space="preserve">Рис. 3: Операции линейной алгебры (2)</w:t>
-      </w:r>
-    </w:p>
-    <w:bookmarkEnd w:id="34"/>
+        <w:t xml:space="preserve">Рис. 5: Операции линейной алгебры (2). Octave</w:t>
+      </w:r>
+    </w:p>
+    <w:bookmarkEnd w:id="42"/>
+    <w:bookmarkStart w:id="46" w:name="fig:013"/>
+    <w:p>
+      <w:pPr>
+        <w:pStyle w:val="CaptionedFigure"/>
+      </w:pPr>
+      <w:r>
+        <w:drawing>
+          <wp:inline>
+            <wp:extent cx="2133600" cy="3122897"/>
+            <wp:effectExtent b="0" l="0" r="0" t="0"/>
+            <wp:docPr descr="Рис. 6: Операции линейной алгебры (2). Julia" title="" id="44" name="Picture"/>
+            <a:graphic>
+              <a:graphicData uri="http://schemas.openxmlformats.org/drawingml/2006/picture">
+                <pic:pic>
+                  <pic:nvPicPr>
+                    <pic:cNvPr descr="image/013.jpg" id="45" name="Picture"/>
+                    <pic:cNvPicPr>
+                      <a:picLocks noChangeArrowheads="1" noChangeAspect="1"/>
+                    </pic:cNvPicPr>
+                  </pic:nvPicPr>
+                  <pic:blipFill>
+                    <a:blip r:embed="rId43"/>
+                    <a:stretch>
+                      <a:fillRect/>
+                    </a:stretch>
+                  </pic:blipFill>
+                  <pic:spPr bwMode="auto">
+                    <a:xfrm>
+                      <a:off x="0" y="0"/>
+                      <a:ext cx="2133600" cy="3122897"/>
+                    </a:xfrm>
+                    <a:prstGeom prst="rect">
+                      <a:avLst/>
+                    </a:prstGeom>
+                    <a:noFill/>
+                    <a:ln w="9525">
+                      <a:noFill/>
+                      <a:headEnd/>
+                      <a:tailEnd/>
+                    </a:ln>
+                  </pic:spPr>
+                </pic:pic>
+              </a:graphicData>
+            </a:graphic>
+          </wp:inline>
+        </w:drawing>
+      </w:r>
+    </w:p>
+    <w:p>
+      <w:pPr>
+        <w:pStyle w:val="ImageCaption"/>
+      </w:pPr>
+      <w:r>
+        <w:t xml:space="preserve">Рис. 6: Операции линейной алгебры (2). Julia</w:t>
+      </w:r>
+    </w:p>
+    <w:bookmarkEnd w:id="46"/>
     <w:p>
       <w:pPr>
         <w:pStyle w:val="Compact"/>
@@ -434,10 +630,10 @@
         </w:numPr>
       </w:pPr>
       <w:r>
-        <w:t xml:space="preserve">Рисование графиков. Освоила функцию рисования графиков и способы настройки внешнего вида графиков: подпись осей, совмещение нескольких графиков на одном рисунке, установка легенды, сетки, толщины линий, цвета линий, названия рисунка, диапазона осей (см рис. 4, 5, 6).</w:t>
-      </w:r>
-    </w:p>
-    <w:bookmarkStart w:id="38" w:name="fig:004"/>
+        <w:t xml:space="preserve">Рисование графиков. Освоила функцию рисования графиков и способы настройки внешнего вида графиков: подпись осей, совмещение нескольких графиков на одном рисунке, установка легенды, сетки, толщины линий, цвета линий, названия рисунка, диапазона осей (см рис. 7, 9, 11, 8, 10, 12).</w:t>
+      </w:r>
+    </w:p>
+    <w:bookmarkStart w:id="50" w:name="fig:004"/>
     <w:p>
       <w:pPr>
         <w:pStyle w:val="CaptionedFigure"/>
@@ -447,18 +643,18 @@
           <wp:inline>
             <wp:extent cx="4800600" cy="2381459"/>
             <wp:effectExtent b="0" l="0" r="0" t="0"/>
-            <wp:docPr descr="Рис. 4: Базовый вид графика" title="" id="36" name="Picture"/>
+            <wp:docPr descr="Рис. 7: Базовый вид графика. Octave" title="" id="48" name="Picture"/>
             <a:graphic>
               <a:graphicData uri="http://schemas.openxmlformats.org/drawingml/2006/picture">
                 <pic:pic>
                   <pic:nvPicPr>
-                    <pic:cNvPr descr="image/004.jpg" id="37" name="Picture"/>
+                    <pic:cNvPr descr="image/004.jpg" id="49" name="Picture"/>
                     <pic:cNvPicPr>
                       <a:picLocks noChangeArrowheads="1" noChangeAspect="1"/>
                     </pic:cNvPicPr>
                   </pic:nvPicPr>
                   <pic:blipFill>
-                    <a:blip r:embed="rId35"/>
+                    <a:blip r:embed="rId47"/>
                     <a:stretch>
                       <a:fillRect/>
                     </a:stretch>
@@ -490,11 +686,11 @@
         <w:pStyle w:val="ImageCaption"/>
       </w:pPr>
       <w:r>
-        <w:t xml:space="preserve">Рис. 4: Базовый вид графика</w:t>
-      </w:r>
-    </w:p>
-    <w:bookmarkEnd w:id="38"/>
-    <w:bookmarkStart w:id="42" w:name="fig:005"/>
+        <w:t xml:space="preserve">Рис. 7: Базовый вид графика. Octave</w:t>
+      </w:r>
+    </w:p>
+    <w:bookmarkEnd w:id="50"/>
+    <w:bookmarkStart w:id="54" w:name="fig:014"/>
     <w:p>
       <w:pPr>
         <w:pStyle w:val="CaptionedFigure"/>
@@ -502,20 +698,77 @@
       <w:r>
         <w:drawing>
           <wp:inline>
-            <wp:extent cx="4800600" cy="1740063"/>
+            <wp:extent cx="3733800" cy="3440185"/>
             <wp:effectExtent b="0" l="0" r="0" t="0"/>
-            <wp:docPr descr="Рис. 5: График с настроенным внешним видом" title="" id="40" name="Picture"/>
+            <wp:docPr descr="Рис. 8: Базовый вид графика. Julia" title="" id="52" name="Picture"/>
             <a:graphic>
               <a:graphicData uri="http://schemas.openxmlformats.org/drawingml/2006/picture">
                 <pic:pic>
                   <pic:nvPicPr>
-                    <pic:cNvPr descr="image/005.jpg" id="41" name="Picture"/>
+                    <pic:cNvPr descr="image/014.jpg" id="53" name="Picture"/>
                     <pic:cNvPicPr>
                       <a:picLocks noChangeArrowheads="1" noChangeAspect="1"/>
                     </pic:cNvPicPr>
                   </pic:nvPicPr>
                   <pic:blipFill>
-                    <a:blip r:embed="rId39"/>
+                    <a:blip r:embed="rId51"/>
+                    <a:stretch>
+                      <a:fillRect/>
+                    </a:stretch>
+                  </pic:blipFill>
+                  <pic:spPr bwMode="auto">
+                    <a:xfrm>
+                      <a:off x="0" y="0"/>
+                      <a:ext cx="3733800" cy="3440185"/>
+                    </a:xfrm>
+                    <a:prstGeom prst="rect">
+                      <a:avLst/>
+                    </a:prstGeom>
+                    <a:noFill/>
+                    <a:ln w="9525">
+                      <a:noFill/>
+                      <a:headEnd/>
+                      <a:tailEnd/>
+                    </a:ln>
+                  </pic:spPr>
+                </pic:pic>
+              </a:graphicData>
+            </a:graphic>
+          </wp:inline>
+        </w:drawing>
+      </w:r>
+    </w:p>
+    <w:p>
+      <w:pPr>
+        <w:pStyle w:val="ImageCaption"/>
+      </w:pPr>
+      <w:r>
+        <w:t xml:space="preserve">Рис. 8: Базовый вид графика. Julia</w:t>
+      </w:r>
+    </w:p>
+    <w:bookmarkEnd w:id="54"/>
+    <w:bookmarkStart w:id="58" w:name="fig:005"/>
+    <w:p>
+      <w:pPr>
+        <w:pStyle w:val="CaptionedFigure"/>
+      </w:pPr>
+      <w:r>
+        <w:drawing>
+          <wp:inline>
+            <wp:extent cx="4800600" cy="1740063"/>
+            <wp:effectExtent b="0" l="0" r="0" t="0"/>
+            <wp:docPr descr="Рис. 9: График с настроенным внешним видом. Octave" title="" id="56" name="Picture"/>
+            <a:graphic>
+              <a:graphicData uri="http://schemas.openxmlformats.org/drawingml/2006/picture">
+                <pic:pic>
+                  <pic:nvPicPr>
+                    <pic:cNvPr descr="image/005.jpg" id="57" name="Picture"/>
+                    <pic:cNvPicPr>
+                      <a:picLocks noChangeArrowheads="1" noChangeAspect="1"/>
+                    </pic:cNvPicPr>
+                  </pic:nvPicPr>
+                  <pic:blipFill>
+                    <a:blip r:embed="rId55"/>
                     <a:stretch>
                       <a:fillRect/>
                     </a:stretch>
@@ -547,11 +800,11 @@
         <w:pStyle w:val="ImageCaption"/>
       </w:pPr>
       <w:r>
-        <w:t xml:space="preserve">Рис. 5: График с настроенным внешним видом</w:t>
-      </w:r>
-    </w:p>
-    <w:bookmarkEnd w:id="42"/>
-    <w:bookmarkStart w:id="46" w:name="fig:006"/>
+        <w:t xml:space="preserve">Рис. 9: График с настроенным внешним видом. Octave</w:t>
+      </w:r>
+    </w:p>
+    <w:bookmarkEnd w:id="58"/>
+    <w:bookmarkStart w:id="62" w:name="fig:015"/>
     <w:p>
       <w:pPr>
         <w:pStyle w:val="CaptionedFigure"/>
@@ -559,20 +812,77 @@
       <w:r>
         <w:drawing>
           <wp:inline>
-            <wp:extent cx="4800600" cy="1363370"/>
+            <wp:extent cx="3733800" cy="3042900"/>
             <wp:effectExtent b="0" l="0" r="0" t="0"/>
-            <wp:docPr descr="Рис. 6: Два графика на одномрисунке" title="" id="44" name="Picture"/>
+            <wp:docPr descr="Рис. 10: График с настроенным внешним видом. Julia" title="" id="60" name="Picture"/>
             <a:graphic>
               <a:graphicData uri="http://schemas.openxmlformats.org/drawingml/2006/picture">
                 <pic:pic>
                   <pic:nvPicPr>
-                    <pic:cNvPr descr="image/006.jpg" id="45" name="Picture"/>
+                    <pic:cNvPr descr="image/015.jpg" id="61" name="Picture"/>
                     <pic:cNvPicPr>
                       <a:picLocks noChangeArrowheads="1" noChangeAspect="1"/>
                     </pic:cNvPicPr>
                   </pic:nvPicPr>
                   <pic:blipFill>
-                    <a:blip r:embed="rId43"/>
+                    <a:blip r:embed="rId59"/>
+                    <a:stretch>
+                      <a:fillRect/>
+                    </a:stretch>
+                  </pic:blipFill>
+                  <pic:spPr bwMode="auto">
+                    <a:xfrm>
+                      <a:off x="0" y="0"/>
+                      <a:ext cx="3733800" cy="3042900"/>
+                    </a:xfrm>
+                    <a:prstGeom prst="rect">
+                      <a:avLst/>
+                    </a:prstGeom>
+                    <a:noFill/>
+                    <a:ln w="9525">
+                      <a:noFill/>
+                      <a:headEnd/>
+                      <a:tailEnd/>
+                    </a:ln>
+                  </pic:spPr>
+                </pic:pic>
+              </a:graphicData>
+            </a:graphic>
+          </wp:inline>
+        </w:drawing>
+      </w:r>
+    </w:p>
+    <w:p>
+      <w:pPr>
+        <w:pStyle w:val="ImageCaption"/>
+      </w:pPr>
+      <w:r>
+        <w:t xml:space="preserve">Рис. 10: График с настроенным внешним видом. Julia</w:t>
+      </w:r>
+    </w:p>
+    <w:bookmarkEnd w:id="62"/>
+    <w:bookmarkStart w:id="66" w:name="fig:006"/>
+    <w:p>
+      <w:pPr>
+        <w:pStyle w:val="CaptionedFigure"/>
+      </w:pPr>
+      <w:r>
+        <w:drawing>
+          <wp:inline>
+            <wp:extent cx="4800600" cy="1363370"/>
+            <wp:effectExtent b="0" l="0" r="0" t="0"/>
+            <wp:docPr descr="Рис. 11: Два графика на одномрисунке. Octave" title="" id="64" name="Picture"/>
+            <a:graphic>
+              <a:graphicData uri="http://schemas.openxmlformats.org/drawingml/2006/picture">
+                <pic:pic>
+                  <pic:nvPicPr>
+                    <pic:cNvPr descr="image/006.jpg" id="65" name="Picture"/>
+                    <pic:cNvPicPr>
+                      <a:picLocks noChangeArrowheads="1" noChangeAspect="1"/>
+                    </pic:cNvPicPr>
+                  </pic:nvPicPr>
+                  <pic:blipFill>
+                    <a:blip r:embed="rId63"/>
                     <a:stretch>
                       <a:fillRect/>
                     </a:stretch>
@@ -604,10 +914,67 @@
         <w:pStyle w:val="ImageCaption"/>
       </w:pPr>
       <w:r>
-        <w:t xml:space="preserve">Рис. 6: Два графика на одномрисунке</w:t>
-      </w:r>
-    </w:p>
-    <w:bookmarkEnd w:id="46"/>
+        <w:t xml:space="preserve">Рис. 11: Два графика на одномрисунке. Octave</w:t>
+      </w:r>
+    </w:p>
+    <w:bookmarkEnd w:id="66"/>
+    <w:bookmarkStart w:id="70" w:name="fig:016"/>
+    <w:p>
+      <w:pPr>
+        <w:pStyle w:val="CaptionedFigure"/>
+      </w:pPr>
+      <w:r>
+        <w:drawing>
+          <wp:inline>
+            <wp:extent cx="4800600" cy="3848756"/>
+            <wp:effectExtent b="0" l="0" r="0" t="0"/>
+            <wp:docPr descr="Рис. 12: Два графика на одномрисунке. Julia" title="" id="68" name="Picture"/>
+            <a:graphic>
+              <a:graphicData uri="http://schemas.openxmlformats.org/drawingml/2006/picture">
+                <pic:pic>
+                  <pic:nvPicPr>
+                    <pic:cNvPr descr="image/016.jpg" id="69" name="Picture"/>
+                    <pic:cNvPicPr>
+                      <a:picLocks noChangeArrowheads="1" noChangeAspect="1"/>
+                    </pic:cNvPicPr>
+                  </pic:nvPicPr>
+                  <pic:blipFill>
+                    <a:blip r:embed="rId67"/>
+                    <a:stretch>
+                      <a:fillRect/>
+                    </a:stretch>
+                  </pic:blipFill>
+                  <pic:spPr bwMode="auto">
+                    <a:xfrm>
+                      <a:off x="0" y="0"/>
+                      <a:ext cx="4800600" cy="3848756"/>
+                    </a:xfrm>
+                    <a:prstGeom prst="rect">
+                      <a:avLst/>
+                    </a:prstGeom>
+                    <a:noFill/>
+                    <a:ln w="9525">
+                      <a:noFill/>
+                      <a:headEnd/>
+                      <a:tailEnd/>
+                    </a:ln>
+                  </pic:spPr>
+                </pic:pic>
+              </a:graphicData>
+            </a:graphic>
+          </wp:inline>
+        </w:drawing>
+      </w:r>
+    </w:p>
+    <w:p>
+      <w:pPr>
+        <w:pStyle w:val="ImageCaption"/>
+      </w:pPr>
+      <w:r>
+        <w:t xml:space="preserve">Рис. 12: Два графика на одномрисунке. Julia</w:t>
+      </w:r>
+    </w:p>
+    <w:bookmarkEnd w:id="70"/>
     <w:p>
       <w:pPr>
         <w:pStyle w:val="Compact"/>
@@ -617,23 +984,10 @@
         </w:numPr>
       </w:pPr>
       <w:r>
-        <w:t xml:space="preserve">Поэлемеентные операции. Изучила синтаксис поэлементных операций (см. рис 7). Проверила скорость выполнения программы при использовании цикла и поэлементных операций в векторах (см. рис 8,</w:t>
-      </w:r>
-      <w:r>
-        <w:t xml:space="preserve"> </w:t>
-      </w:r>
-      <w:r>
-        <w:rPr>
-          <w:b/>
-          <w:bCs/>
-        </w:rPr>
-        <w:t xml:space="preserve">¿fig:009?</w:t>
-      </w:r>
-      <w:r>
-        <w:t xml:space="preserve">).</w:t>
-      </w:r>
-    </w:p>
-    <w:bookmarkStart w:id="50" w:name="fig:007"/>
+        <w:t xml:space="preserve">Поэлемеентные операции. Изучила синтаксис поэлементных операций (см. рис 13 и 14). Проверила скорость выполнения программы при использовании цикла и поэлементных операций в векторах (см. рис 16 и 15).</w:t>
+      </w:r>
+    </w:p>
+    <w:bookmarkStart w:id="74" w:name="fig:007"/>
     <w:p>
       <w:pPr>
         <w:pStyle w:val="CaptionedFigure"/>
@@ -643,18 +997,18 @@
           <wp:inline>
             <wp:extent cx="4800600" cy="926202"/>
             <wp:effectExtent b="0" l="0" r="0" t="0"/>
-            <wp:docPr descr="Рис. 7: Пример применения поэлементных операций" title="" id="48" name="Picture"/>
+            <wp:docPr descr="Рис. 13: Пример применения поэлементных операций. Octave" title="" id="72" name="Picture"/>
             <a:graphic>
               <a:graphicData uri="http://schemas.openxmlformats.org/drawingml/2006/picture">
                 <pic:pic>
                   <pic:nvPicPr>
-                    <pic:cNvPr descr="image/007.jpg" id="49" name="Picture"/>
+                    <pic:cNvPr descr="image/007.jpg" id="73" name="Picture"/>
                     <pic:cNvPicPr>
                       <a:picLocks noChangeArrowheads="1" noChangeAspect="1"/>
                     </pic:cNvPicPr>
                   </pic:nvPicPr>
                   <pic:blipFill>
-                    <a:blip r:embed="rId47"/>
+                    <a:blip r:embed="rId71"/>
                     <a:stretch>
                       <a:fillRect/>
                     </a:stretch>
@@ -686,11 +1040,11 @@
         <w:pStyle w:val="ImageCaption"/>
       </w:pPr>
       <w:r>
-        <w:t xml:space="preserve">Рис. 7: Пример применения поэлементных операций</w:t>
-      </w:r>
-    </w:p>
-    <w:bookmarkEnd w:id="50"/>
-    <w:bookmarkStart w:id="54" w:name="fig:008"/>
+        <w:t xml:space="preserve">Рис. 13: Пример применения поэлементных операций. Octave</w:t>
+      </w:r>
+    </w:p>
+    <w:bookmarkEnd w:id="74"/>
+    <w:bookmarkStart w:id="78" w:name="fig:017"/>
     <w:p>
       <w:pPr>
         <w:pStyle w:val="CaptionedFigure"/>
@@ -698,20 +1052,134 @@
       <w:r>
         <w:drawing>
           <wp:inline>
-            <wp:extent cx="4800600" cy="1629615"/>
+            <wp:extent cx="3733800" cy="2898460"/>
             <wp:effectExtent b="0" l="0" r="0" t="0"/>
-            <wp:docPr descr="Рис. 8: Сравнение времени выполнения программы в зависимости от формы записи" title="" id="52" name="Picture"/>
+            <wp:docPr descr="Рис. 14: Пример применения поэлементных операций. Julia" title="" id="76" name="Picture"/>
             <a:graphic>
               <a:graphicData uri="http://schemas.openxmlformats.org/drawingml/2006/picture">
                 <pic:pic>
                   <pic:nvPicPr>
-                    <pic:cNvPr descr="image/008.jpg" id="53" name="Picture"/>
+                    <pic:cNvPr descr="image/017.jpg" id="77" name="Picture"/>
                     <pic:cNvPicPr>
                       <a:picLocks noChangeArrowheads="1" noChangeAspect="1"/>
                     </pic:cNvPicPr>
                   </pic:nvPicPr>
                   <pic:blipFill>
-                    <a:blip r:embed="rId51"/>
+                    <a:blip r:embed="rId75"/>
+                    <a:stretch>
+                      <a:fillRect/>
+                    </a:stretch>
+                  </pic:blipFill>
+                  <pic:spPr bwMode="auto">
+                    <a:xfrm>
+                      <a:off x="0" y="0"/>
+                      <a:ext cx="3733800" cy="2898460"/>
+                    </a:xfrm>
+                    <a:prstGeom prst="rect">
+                      <a:avLst/>
+                    </a:prstGeom>
+                    <a:noFill/>
+                    <a:ln w="9525">
+                      <a:noFill/>
+                      <a:headEnd/>
+                      <a:tailEnd/>
+                    </a:ln>
+                  </pic:spPr>
+                </pic:pic>
+              </a:graphicData>
+            </a:graphic>
+          </wp:inline>
+        </w:drawing>
+      </w:r>
+    </w:p>
+    <w:p>
+      <w:pPr>
+        <w:pStyle w:val="ImageCaption"/>
+      </w:pPr>
+      <w:r>
+        <w:t xml:space="preserve">Рис. 14: Пример применения поэлементных операций. Julia</w:t>
+      </w:r>
+    </w:p>
+    <w:bookmarkEnd w:id="78"/>
+    <w:bookmarkStart w:id="82" w:name="fig:018"/>
+    <w:p>
+      <w:pPr>
+        <w:pStyle w:val="CaptionedFigure"/>
+      </w:pPr>
+      <w:r>
+        <w:drawing>
+          <wp:inline>
+            <wp:extent cx="3063240" cy="5227320"/>
+            <wp:effectExtent b="0" l="0" r="0" t="0"/>
+            <wp:docPr descr="Рис. 15: Сравнение времени выполнения программы в зависимости от формы записи. Julia" title="" id="80" name="Picture"/>
+            <a:graphic>
+              <a:graphicData uri="http://schemas.openxmlformats.org/drawingml/2006/picture">
+                <pic:pic>
+                  <pic:nvPicPr>
+                    <pic:cNvPr descr="image/018.jpg" id="81" name="Picture"/>
+                    <pic:cNvPicPr>
+                      <a:picLocks noChangeArrowheads="1" noChangeAspect="1"/>
+                    </pic:cNvPicPr>
+                  </pic:nvPicPr>
+                  <pic:blipFill>
+                    <a:blip r:embed="rId79"/>
+                    <a:stretch>
+                      <a:fillRect/>
+                    </a:stretch>
+                  </pic:blipFill>
+                  <pic:spPr bwMode="auto">
+                    <a:xfrm>
+                      <a:off x="0" y="0"/>
+                      <a:ext cx="3063240" cy="5227320"/>
+                    </a:xfrm>
+                    <a:prstGeom prst="rect">
+                      <a:avLst/>
+                    </a:prstGeom>
+                    <a:noFill/>
+                    <a:ln w="9525">
+                      <a:noFill/>
+                      <a:headEnd/>
+                      <a:tailEnd/>
+                    </a:ln>
+                  </pic:spPr>
+                </pic:pic>
+              </a:graphicData>
+            </a:graphic>
+          </wp:inline>
+        </w:drawing>
+      </w:r>
+    </w:p>
+    <w:p>
+      <w:pPr>
+        <w:pStyle w:val="ImageCaption"/>
+      </w:pPr>
+      <w:r>
+        <w:t xml:space="preserve">Рис. 15: Сравнение времени выполнения программы в зависимости от формы записи. Julia</w:t>
+      </w:r>
+    </w:p>
+    <w:bookmarkEnd w:id="82"/>
+    <w:bookmarkStart w:id="86" w:name="fig:008"/>
+    <w:p>
+      <w:pPr>
+        <w:pStyle w:val="CaptionedFigure"/>
+      </w:pPr>
+      <w:r>
+        <w:drawing>
+          <wp:inline>
+            <wp:extent cx="4800600" cy="1629615"/>
+            <wp:effectExtent b="0" l="0" r="0" t="0"/>
+            <wp:docPr descr="Рис. 16: Сравнение времени выполнения программы в зависимости от формы записи. Octave" title="" id="84" name="Picture"/>
+            <a:graphic>
+              <a:graphicData uri="http://schemas.openxmlformats.org/drawingml/2006/picture">
+                <pic:pic>
+                  <pic:nvPicPr>
+                    <pic:cNvPr descr="image/008.jpg" id="85" name="Picture"/>
+                    <pic:cNvPicPr>
+                      <a:picLocks noChangeArrowheads="1" noChangeAspect="1"/>
+                    </pic:cNvPicPr>
+                  </pic:nvPicPr>
+                  <pic:blipFill>
+                    <a:blip r:embed="rId83"/>
                     <a:stretch>
                       <a:fillRect/>
                     </a:stretch>
@@ -743,12 +1211,12 @@
         <w:pStyle w:val="ImageCaption"/>
       </w:pPr>
       <w:r>
-        <w:t xml:space="preserve">Рис. 8: Сравнение времени выполнения программы в зависимости от формы записи</w:t>
-      </w:r>
-    </w:p>
-    <w:bookmarkEnd w:id="54"/>
-    <w:bookmarkEnd w:id="55"/>
-    <w:bookmarkStart w:id="56" w:name="выводы"/>
+        <w:t xml:space="preserve">Рис. 16: Сравнение времени выполнения программы в зависимости от формы записи. Octave</w:t>
+      </w:r>
+    </w:p>
+    <w:bookmarkEnd w:id="86"/>
+    <w:bookmarkEnd w:id="87"/>
+    <w:bookmarkStart w:id="88" w:name="выводы"/>
     <w:p>
       <w:pPr>
         <w:pStyle w:val="Heading1"/>
@@ -771,11 +1239,11 @@
         <w:pStyle w:val="FirstParagraph"/>
       </w:pPr>
       <w:r>
-        <w:t xml:space="preserve">В данной работе я познакомилась с языкомнаучного программирования Octave. Изучила некоторые типы данных, арифметические операции (сложение, вычитание, умножение, возведение в степень), а также операции линейной алгебры: сложение векторов, умножения на скаляр, скалярное умножение, векторное умножение, матричное умножение, трансппонирование, сложениие матриц и обращение матриц. Нашла проекцию вектора на вектор, норму вектора, а также определитель, ранг и собственные значения матрицы. Освоила процедуру рисования и настройки внешнего вида (цвета, легенды, подписи осей, названия рисунка, толщины линий, сетки, ммасштаба) графиков, а также на примере сравнила скорость выполнения программ, записанных через цикл и векторные операции. Поэлементные операции с векторами показывают лучшую производительность.</w:t>
-      </w:r>
-    </w:p>
-    <w:bookmarkEnd w:id="56"/>
-    <w:bookmarkStart w:id="59" w:name="список-литературы"/>
+        <w:t xml:space="preserve">В данной работе я познакомилась с языками научного программирования Octave и Julia. Изучила некоторые типы данных, арифметические операции (сложение, вычитание, умножение, возведение в степень), а также операции линейной алгебры: сложение векторов, умножения на скаляр, скалярное умножение, векторное умножение, матричное умножение, трансппонирование, сложениие матриц и обращение матриц. Нашла проекцию вектора на вектор, норму вектора, а также определитель, ранг и собственные значения матрицы. Освоила процедуру рисования и настройки внешнего вида (цвета, легенды, подписи осей, названия рисунка, толщины линий, сетки, масштаба) графиков, а также на примере сравнила скорость выполнения программ, записанных через цикл и векторные операции. Поэлементные операции с векторами показывают лучшую производительность.</w:t>
+      </w:r>
+    </w:p>
+    <w:bookmarkEnd w:id="88"/>
+    <w:bookmarkStart w:id="94" w:name="список-литературы"/>
     <w:p>
       <w:pPr>
         <w:pStyle w:val="Heading1"/>
@@ -793,8 +1261,8 @@
         <w:t xml:space="preserve">Список литературы</w:t>
       </w:r>
     </w:p>
-    <w:bookmarkStart w:id="58" w:name="refs"/>
-    <w:bookmarkStart w:id="57" w:name="ref-mymanual"/>
+    <w:bookmarkStart w:id="93" w:name="refs"/>
+    <w:bookmarkStart w:id="90" w:name="ref-mymanual"/>
     <w:p>
       <w:pPr>
         <w:pStyle w:val="Bibliography"/>
@@ -808,13 +1276,48 @@
       <w:r>
         <w:t xml:space="preserve">	</w:t>
       </w:r>
-      <w:r>
-        <w:t xml:space="preserve">GNU Octave. Wikipedia, 2024.</w:t>
-      </w:r>
-    </w:p>
-    <w:bookmarkEnd w:id="57"/>
-    <w:bookmarkEnd w:id="58"/>
-    <w:bookmarkEnd w:id="59"/>
+      <w:hyperlink r:id="rId89">
+        <w:r>
+          <w:rPr>
+            <w:rStyle w:val="Hyperlink"/>
+          </w:rPr>
+          <w:t xml:space="preserve">GNU Octave documentation</w:t>
+        </w:r>
+      </w:hyperlink>
+      <w:r>
+        <w:t xml:space="preserve">. The Octave Project Developers, 2024.</w:t>
+      </w:r>
+    </w:p>
+    <w:bookmarkEnd w:id="90"/>
+    <w:bookmarkStart w:id="92" w:name="ref-mymanual2"/>
+    <w:p>
+      <w:pPr>
+        <w:pStyle w:val="Bibliography"/>
+      </w:pPr>
+      <w:r>
+        <w:t xml:space="preserve">2.</w:t>
+      </w:r>
+      <w:r>
+        <w:t xml:space="preserve"> </w:t>
+      </w:r>
+      <w:r>
+        <w:t xml:space="preserve">	</w:t>
+      </w:r>
+      <w:hyperlink r:id="rId91">
+        <w:r>
+          <w:rPr>
+            <w:rStyle w:val="Hyperlink"/>
+          </w:rPr>
+          <w:t xml:space="preserve">Julia documentation</w:t>
+        </w:r>
+      </w:hyperlink>
+      <w:r>
+        <w:t xml:space="preserve">. Julia Programming Language., 2024.</w:t>
+      </w:r>
+    </w:p>
+    <w:bookmarkEnd w:id="92"/>
+    <w:bookmarkEnd w:id="93"/>
+    <w:bookmarkEnd w:id="94"/>
     <w:sectPr/>
   </w:body>
 </w:document>

</xml_diff>